<commit_message>
Corrección de Carta de Prorroga
</commit_message>
<xml_diff>
--- a/Carta de prorroga..docx
+++ b/Carta de prorroga..docx
@@ -155,7 +155,35 @@
           <w:rFonts w:ascii="Arial" w:hAnsi="Arial" w:cs="Arial"/>
           <w:sz w:val="24"/>
         </w:rPr>
-        <w:t>solicitamos una prórroga para entregar el documento monográfico debido a que la situación sociopolítica del país no nos facilitó</w:t>
+        <w:t>solicitamos una prórroga para entregar el documento monográfico</w:t>
+      </w:r>
+      <w:r>
+        <w:rPr>
+          <w:rFonts w:ascii="Arial" w:hAnsi="Arial" w:cs="Arial"/>
+          <w:sz w:val="24"/>
+        </w:rPr>
+        <w:t xml:space="preserve"> titulado “Diseño y fabricación de una máquina de Control</w:t>
+      </w:r>
+      <w:r>
+        <w:rPr>
+          <w:rFonts w:ascii="Arial" w:hAnsi="Arial" w:cs="Arial"/>
+          <w:sz w:val="24"/>
+        </w:rPr>
+        <w:t xml:space="preserve"> </w:t>
+      </w:r>
+      <w:r>
+        <w:rPr>
+          <w:rFonts w:ascii="Arial" w:hAnsi="Arial" w:cs="Arial"/>
+          <w:sz w:val="24"/>
+        </w:rPr>
+        <w:t xml:space="preserve">Numérico Computarizado (CNC) ROUTER de 3 ejes para el taller de Máquinas Herramientas de la Facultad de Tecnología de la Industria en la Universidad Nacional de Ingeniería (UNI-RUPAP)” </w:t>
+      </w:r>
+      <w:r>
+        <w:rPr>
+          <w:rFonts w:ascii="Arial" w:hAnsi="Arial" w:cs="Arial"/>
+          <w:sz w:val="24"/>
+        </w:rPr>
+        <w:t>debido a que la situación sociopolítica del país no nos facilitó</w:t>
       </w:r>
       <w:r>
         <w:rPr>
@@ -183,7 +211,14 @@
           <w:rFonts w:ascii="Arial" w:hAnsi="Arial" w:cs="Arial"/>
           <w:sz w:val="24"/>
         </w:rPr>
-        <w:t>la entrega de dicha monografía.</w:t>
+        <w:t>la entrega de dicha monografía</w:t>
+      </w:r>
+      <w:r>
+        <w:rPr>
+          <w:rFonts w:ascii="Arial" w:hAnsi="Arial" w:cs="Arial"/>
+          <w:sz w:val="24"/>
+        </w:rPr>
+        <w:t xml:space="preserve"> a la cual nuestra tutora la Ing. Mary Triny Gutiérrez Mendoza le ha dado el visto bueno.</w:t>
       </w:r>
     </w:p>
     <w:p>
@@ -325,17 +360,155 @@
           <w:rFonts w:ascii="Arial" w:hAnsi="Arial" w:cs="Arial"/>
           <w:sz w:val="24"/>
         </w:rPr>
-        <w:t>____</w:t>
-      </w:r>
+        <w:t>__________________________</w:t>
+      </w:r>
+      <w:r>
+        <w:rPr>
+          <w:rFonts w:ascii="Arial" w:hAnsi="Arial" w:cs="Arial"/>
+          <w:sz w:val="24"/>
+        </w:rPr>
+        <w:tab/>
+      </w:r>
+      <w:r>
+        <w:rPr>
+          <w:rFonts w:ascii="Arial" w:hAnsi="Arial" w:cs="Arial"/>
+          <w:sz w:val="24"/>
+        </w:rPr>
+        <w:tab/>
+      </w:r>
+      <w:r>
+        <w:rPr>
+          <w:rFonts w:ascii="Arial" w:hAnsi="Arial" w:cs="Arial"/>
+          <w:sz w:val="24"/>
+        </w:rPr>
+        <w:tab/>
+      </w:r>
+      <w:r>
+        <w:rPr>
+          <w:rFonts w:ascii="Arial" w:hAnsi="Arial" w:cs="Arial"/>
+          <w:sz w:val="24"/>
+        </w:rPr>
+        <w:tab/>
+        <w:t>_____________________</w:t>
+      </w:r>
+    </w:p>
+    <w:p>
+      <w:pPr>
+        <w:pStyle w:val="Sinespaciado"/>
+        <w:jc w:val="both"/>
+        <w:rPr>
+          <w:rFonts w:ascii="Arial" w:hAnsi="Arial" w:cs="Arial"/>
+          <w:sz w:val="24"/>
+        </w:rPr>
+      </w:pPr>
+      <w:r>
+        <w:rPr>
+          <w:rFonts w:ascii="Arial" w:hAnsi="Arial" w:cs="Arial"/>
+          <w:sz w:val="24"/>
+        </w:rPr>
+        <w:t>Richard José Valverde Ramírez.</w:t>
+      </w:r>
+      <w:r>
+        <w:rPr>
+          <w:rFonts w:ascii="Arial" w:hAnsi="Arial" w:cs="Arial"/>
+          <w:sz w:val="24"/>
+        </w:rPr>
+        <w:tab/>
+      </w:r>
+      <w:r>
+        <w:rPr>
+          <w:rFonts w:ascii="Arial" w:hAnsi="Arial" w:cs="Arial"/>
+          <w:sz w:val="24"/>
+        </w:rPr>
+        <w:tab/>
+      </w:r>
+      <w:r>
+        <w:rPr>
+          <w:rFonts w:ascii="Arial" w:hAnsi="Arial" w:cs="Arial"/>
+          <w:sz w:val="24"/>
+        </w:rPr>
+        <w:tab/>
+      </w:r>
+      <w:r>
+        <w:rPr>
+          <w:rFonts w:ascii="Arial" w:hAnsi="Arial" w:cs="Arial"/>
+          <w:sz w:val="24"/>
+        </w:rPr>
+        <w:tab/>
+        <w:t>Ariel Enoc Cisnero R</w:t>
+      </w:r>
+      <w:r>
+        <w:rPr>
+          <w:rFonts w:ascii="Arial" w:hAnsi="Arial" w:cs="Arial"/>
+          <w:sz w:val="24"/>
+        </w:rPr>
+        <w:t>izo.</w:t>
+      </w:r>
+    </w:p>
+    <w:p>
+      <w:pPr>
+        <w:pStyle w:val="Sinespaciado"/>
+        <w:ind w:firstLine="426"/>
+        <w:jc w:val="both"/>
+        <w:rPr>
+          <w:rFonts w:ascii="Arial" w:hAnsi="Arial" w:cs="Arial"/>
+          <w:sz w:val="24"/>
+        </w:rPr>
+      </w:pPr>
+    </w:p>
+    <w:p>
+      <w:pPr>
+        <w:pStyle w:val="Sinespaciado"/>
+        <w:ind w:firstLine="426"/>
+        <w:jc w:val="both"/>
+        <w:rPr>
+          <w:rFonts w:ascii="Arial" w:hAnsi="Arial" w:cs="Arial"/>
+          <w:sz w:val="24"/>
+        </w:rPr>
+      </w:pPr>
+    </w:p>
+    <w:p>
+      <w:pPr>
+        <w:pStyle w:val="Sinespaciado"/>
+        <w:ind w:firstLine="426"/>
+        <w:jc w:val="both"/>
+        <w:rPr>
+          <w:rFonts w:ascii="Arial" w:hAnsi="Arial" w:cs="Arial"/>
+          <w:sz w:val="24"/>
+        </w:rPr>
+      </w:pPr>
+    </w:p>
+    <w:p>
+      <w:pPr>
+        <w:pStyle w:val="Sinespaciado"/>
+        <w:jc w:val="both"/>
+        <w:rPr>
+          <w:rFonts w:ascii="Arial" w:hAnsi="Arial" w:cs="Arial"/>
+          <w:sz w:val="24"/>
+        </w:rPr>
+      </w:pPr>
       <w:bookmarkStart w:id="0" w:name="_GoBack"/>
       <w:bookmarkEnd w:id="0"/>
-      <w:r>
-        <w:rPr>
-          <w:rFonts w:ascii="Arial" w:hAnsi="Arial" w:cs="Arial"/>
-          <w:sz w:val="24"/>
-        </w:rPr>
-        <w:t>______________________</w:t>
-      </w:r>
+    </w:p>
+    <w:p>
+      <w:pPr>
+        <w:pStyle w:val="Sinespaciado"/>
+        <w:jc w:val="both"/>
+        <w:rPr>
+          <w:rFonts w:ascii="Arial" w:hAnsi="Arial" w:cs="Arial"/>
+          <w:sz w:val="24"/>
+        </w:rPr>
+      </w:pPr>
+    </w:p>
+    <w:p>
+      <w:pPr>
+        <w:pStyle w:val="Sinespaciado"/>
+        <w:jc w:val="both"/>
+        <w:rPr>
+          <w:rFonts w:ascii="Arial" w:hAnsi="Arial" w:cs="Arial"/>
+          <w:sz w:val="24"/>
+        </w:rPr>
+      </w:pPr>
       <w:r>
         <w:rPr>
           <w:rFonts w:ascii="Arial" w:hAnsi="Arial" w:cs="Arial"/>
@@ -356,31 +529,24 @@
           <w:sz w:val="24"/>
         </w:rPr>
         <w:tab/>
-      </w:r>
+        <w:t xml:space="preserve">    _____________________________</w:t>
+      </w:r>
+    </w:p>
+    <w:p>
+      <w:pPr>
+        <w:pStyle w:val="Sinespaciado"/>
+        <w:jc w:val="both"/>
+        <w:rPr>
+          <w:rFonts w:ascii="Arial" w:hAnsi="Arial" w:cs="Arial"/>
+          <w:sz w:val="24"/>
+        </w:rPr>
+      </w:pPr>
       <w:r>
         <w:rPr>
           <w:rFonts w:ascii="Arial" w:hAnsi="Arial" w:cs="Arial"/>
           <w:sz w:val="24"/>
         </w:rPr>
         <w:tab/>
-        <w:t>_____________________</w:t>
-      </w:r>
-    </w:p>
-    <w:p>
-      <w:pPr>
-        <w:pStyle w:val="Sinespaciado"/>
-        <w:jc w:val="both"/>
-        <w:rPr>
-          <w:rFonts w:ascii="Arial" w:hAnsi="Arial" w:cs="Arial"/>
-          <w:sz w:val="24"/>
-        </w:rPr>
-      </w:pPr>
-      <w:r>
-        <w:rPr>
-          <w:rFonts w:ascii="Arial" w:hAnsi="Arial" w:cs="Arial"/>
-          <w:sz w:val="24"/>
-        </w:rPr>
-        <w:t>Richard José Valverde Ramírez.</w:t>
       </w:r>
       <w:r>
         <w:rPr>
@@ -395,192 +561,8 @@
           <w:sz w:val="24"/>
         </w:rPr>
         <w:tab/>
-      </w:r>
-      <w:r>
-        <w:rPr>
-          <w:rFonts w:ascii="Arial" w:hAnsi="Arial" w:cs="Arial"/>
-          <w:sz w:val="24"/>
-        </w:rPr>
-        <w:tab/>
-      </w:r>
-      <w:r>
-        <w:rPr>
-          <w:rFonts w:ascii="Arial" w:hAnsi="Arial" w:cs="Arial"/>
-          <w:sz w:val="24"/>
-        </w:rPr>
-        <w:tab/>
-        <w:t>Ariel Enoc Cisnero R</w:t>
-      </w:r>
-      <w:r>
-        <w:rPr>
-          <w:rFonts w:ascii="Arial" w:hAnsi="Arial" w:cs="Arial"/>
-          <w:sz w:val="24"/>
-        </w:rPr>
-        <w:t>izo.</w:t>
-      </w:r>
-    </w:p>
-    <w:p>
-      <w:pPr>
-        <w:pStyle w:val="Sinespaciado"/>
-        <w:ind w:firstLine="426"/>
-        <w:jc w:val="both"/>
-        <w:rPr>
-          <w:rFonts w:ascii="Arial" w:hAnsi="Arial" w:cs="Arial"/>
-          <w:sz w:val="24"/>
-        </w:rPr>
-      </w:pPr>
-    </w:p>
-    <w:p>
-      <w:pPr>
-        <w:pStyle w:val="Sinespaciado"/>
-        <w:ind w:firstLine="426"/>
-        <w:jc w:val="both"/>
-        <w:rPr>
-          <w:rFonts w:ascii="Arial" w:hAnsi="Arial" w:cs="Arial"/>
-          <w:sz w:val="24"/>
-        </w:rPr>
-      </w:pPr>
-    </w:p>
-    <w:p>
-      <w:pPr>
-        <w:pStyle w:val="Sinespaciado"/>
-        <w:ind w:firstLine="426"/>
-        <w:jc w:val="both"/>
-        <w:rPr>
-          <w:rFonts w:ascii="Arial" w:hAnsi="Arial" w:cs="Arial"/>
-          <w:sz w:val="24"/>
-        </w:rPr>
-      </w:pPr>
-    </w:p>
-    <w:p>
-      <w:pPr>
-        <w:pStyle w:val="Sinespaciado"/>
-        <w:jc w:val="both"/>
-        <w:rPr>
-          <w:rFonts w:ascii="Arial" w:hAnsi="Arial" w:cs="Arial"/>
-          <w:sz w:val="24"/>
-        </w:rPr>
-      </w:pPr>
-    </w:p>
-    <w:p>
-      <w:pPr>
-        <w:pStyle w:val="Sinespaciado"/>
-        <w:jc w:val="both"/>
-        <w:rPr>
-          <w:rFonts w:ascii="Arial" w:hAnsi="Arial" w:cs="Arial"/>
-          <w:sz w:val="24"/>
-        </w:rPr>
-      </w:pPr>
-    </w:p>
-    <w:p>
-      <w:pPr>
-        <w:pStyle w:val="Sinespaciado"/>
-        <w:jc w:val="both"/>
-        <w:rPr>
-          <w:rFonts w:ascii="Arial" w:hAnsi="Arial" w:cs="Arial"/>
-          <w:sz w:val="24"/>
-        </w:rPr>
-      </w:pPr>
-    </w:p>
-    <w:p>
-      <w:pPr>
-        <w:pStyle w:val="Sinespaciado"/>
-        <w:jc w:val="both"/>
-        <w:rPr>
-          <w:rFonts w:ascii="Arial" w:hAnsi="Arial" w:cs="Arial"/>
-          <w:sz w:val="24"/>
-        </w:rPr>
-      </w:pPr>
-    </w:p>
-    <w:p>
-      <w:pPr>
-        <w:pStyle w:val="Sinespaciado"/>
-        <w:jc w:val="both"/>
-        <w:rPr>
-          <w:rFonts w:ascii="Arial" w:hAnsi="Arial" w:cs="Arial"/>
-          <w:sz w:val="24"/>
-        </w:rPr>
-      </w:pPr>
-    </w:p>
-    <w:p>
-      <w:pPr>
-        <w:pStyle w:val="Sinespaciado"/>
-        <w:jc w:val="both"/>
-        <w:rPr>
-          <w:rFonts w:ascii="Arial" w:hAnsi="Arial" w:cs="Arial"/>
-          <w:sz w:val="24"/>
-        </w:rPr>
-      </w:pPr>
-    </w:p>
-    <w:p>
-      <w:pPr>
-        <w:pStyle w:val="Sinespaciado"/>
-        <w:jc w:val="both"/>
-        <w:rPr>
-          <w:rFonts w:ascii="Arial" w:hAnsi="Arial" w:cs="Arial"/>
-          <w:sz w:val="24"/>
-        </w:rPr>
-      </w:pPr>
-    </w:p>
-    <w:p>
-      <w:pPr>
-        <w:pStyle w:val="Sinespaciado"/>
-        <w:jc w:val="both"/>
-        <w:rPr>
-          <w:rFonts w:ascii="Arial" w:hAnsi="Arial" w:cs="Arial"/>
-          <w:sz w:val="24"/>
-        </w:rPr>
-      </w:pPr>
-    </w:p>
-    <w:p>
-      <w:pPr>
-        <w:pStyle w:val="Sinespaciado"/>
-        <w:jc w:val="both"/>
-        <w:rPr>
-          <w:rFonts w:ascii="Arial" w:hAnsi="Arial" w:cs="Arial"/>
-          <w:sz w:val="24"/>
-        </w:rPr>
-      </w:pPr>
-    </w:p>
-    <w:p>
-      <w:pPr>
-        <w:pStyle w:val="Sinespaciado"/>
-        <w:jc w:val="both"/>
-        <w:rPr>
-          <w:rFonts w:ascii="Arial" w:hAnsi="Arial" w:cs="Arial"/>
-          <w:sz w:val="24"/>
-        </w:rPr>
-      </w:pPr>
-    </w:p>
-    <w:p>
-      <w:pPr>
-        <w:pStyle w:val="Sinespaciado"/>
-        <w:jc w:val="both"/>
-        <w:rPr>
-          <w:rFonts w:ascii="Arial" w:hAnsi="Arial" w:cs="Arial"/>
-          <w:sz w:val="24"/>
-        </w:rPr>
-      </w:pPr>
-    </w:p>
-    <w:p>
-      <w:pPr>
-        <w:pStyle w:val="Sinespaciado"/>
-        <w:jc w:val="both"/>
-        <w:rPr>
-          <w:rFonts w:ascii="Arial" w:hAnsi="Arial" w:cs="Arial"/>
-          <w:sz w:val="24"/>
-        </w:rPr>
-      </w:pPr>
-    </w:p>
-    <w:p>
-      <w:pPr>
-        <w:pStyle w:val="Sinespaciado"/>
-        <w:jc w:val="both"/>
-        <w:rPr>
-          <w:rFonts w:ascii="Arial" w:hAnsi="Arial" w:cs="Arial"/>
-          <w:sz w:val="24"/>
-        </w:rPr>
-      </w:pPr>
+        <w:t xml:space="preserve">     Ing. Mary Triny Gutiérrez Mendoza.</w:t>
+      </w:r>
     </w:p>
     <w:p>
       <w:pPr>

</xml_diff>